<commit_message>
feat: Add section on Accelerated Failure Time (AFT) in survival analysis
</commit_message>
<xml_diff>
--- a/Final Paper/Compilation/CHAPTER 3.docx
+++ b/Final Paper/Compilation/CHAPTER 3.docx
@@ -685,7 +685,23 @@
                   <w:sz w:val="24"/>
                   <w:szCs w:val="24"/>
                 </w:rPr>
-                <m:t>*p*</m:t>
+                <m:t>*</m:t>
+              </m:r>
+              <m:r>
+                <w:rPr>
+                  <w:rFonts w:ascii="Cambria Math" w:hAnsi="Cambria Math" w:cstheme="majorHAnsi"/>
+                  <w:sz w:val="24"/>
+                  <w:szCs w:val="24"/>
+                </w:rPr>
+                <m:t>p</m:t>
+              </m:r>
+              <m:r>
+                <w:rPr>
+                  <w:rFonts w:ascii="Cambria Math" w:hAnsi="Cambria Math" w:cstheme="majorHAnsi"/>
+                  <w:sz w:val="24"/>
+                  <w:szCs w:val="24"/>
+                </w:rPr>
+                <m:t>*</m:t>
               </m:r>
               <m:d>
                 <m:dPr>
@@ -705,7 +721,15 @@
                       <w:sz w:val="24"/>
                       <w:szCs w:val="24"/>
                     </w:rPr>
-                    <m:t>1-p</m:t>
+                    <m:t>1-</m:t>
+                  </m:r>
+                  <m:r>
+                    <w:rPr>
+                      <w:rFonts w:ascii="Cambria Math" w:hAnsi="Cambria Math" w:cstheme="majorHAnsi"/>
+                      <w:sz w:val="24"/>
+                      <w:szCs w:val="24"/>
+                    </w:rPr>
+                    <m:t>p</m:t>
                   </m:r>
                 </m:e>
               </m:d>
@@ -980,7 +1004,31 @@
               <w:sz w:val="24"/>
               <w:szCs w:val="24"/>
             </w:rPr>
-            <m:t>=n * DEFF</m:t>
+            <m:t>=</m:t>
+          </m:r>
+          <m:r>
+            <w:rPr>
+              <w:rFonts w:ascii="Cambria Math" w:hAnsi="Cambria Math" w:cstheme="majorHAnsi"/>
+              <w:sz w:val="24"/>
+              <w:szCs w:val="24"/>
+            </w:rPr>
+            <m:t>n</m:t>
+          </m:r>
+          <m:r>
+            <w:rPr>
+              <w:rFonts w:ascii="Cambria Math" w:hAnsi="Cambria Math" w:cstheme="majorHAnsi"/>
+              <w:sz w:val="24"/>
+              <w:szCs w:val="24"/>
+            </w:rPr>
+            <m:t xml:space="preserve"> * </m:t>
+          </m:r>
+          <m:r>
+            <w:rPr>
+              <w:rFonts w:ascii="Cambria Math" w:hAnsi="Cambria Math" w:cstheme="majorHAnsi"/>
+              <w:sz w:val="24"/>
+              <w:szCs w:val="24"/>
+            </w:rPr>
+            <m:t>DEFF</m:t>
           </m:r>
         </m:oMath>
       </m:oMathPara>
@@ -6051,27 +6099,15 @@
         </w:rPr>
         <w:t>d</w:t>
       </w:r>
-      <w:proofErr w:type="spellStart"/>
-      <w:r>
-        <w:rPr>
-          <w:rFonts w:asciiTheme="majorHAnsi" w:eastAsia="Times New Roman" w:hAnsiTheme="majorHAnsi" w:cstheme="majorHAnsi"/>
-          <w:kern w:val="0"/>
-          <w:sz w:val="24"/>
-          <w:szCs w:val="24"/>
-          <w14:ligatures w14:val="none"/>
-        </w:rPr>
-        <w:t>enotes</w:t>
-      </w:r>
-      <w:proofErr w:type="spellEnd"/>
-      <w:r>
-        <w:rPr>
-          <w:rFonts w:asciiTheme="majorHAnsi" w:eastAsia="Times New Roman" w:hAnsiTheme="majorHAnsi" w:cstheme="majorHAnsi"/>
-          <w:kern w:val="0"/>
-          <w:sz w:val="24"/>
-          <w:szCs w:val="24"/>
-          <w14:ligatures w14:val="none"/>
-        </w:rPr>
-        <w:t xml:space="preserve"> the instantaneous rate of failure at time</w:t>
+      <w:r>
+        <w:rPr>
+          <w:rFonts w:asciiTheme="majorHAnsi" w:eastAsia="Times New Roman" w:hAnsiTheme="majorHAnsi" w:cstheme="majorHAnsi"/>
+          <w:kern w:val="0"/>
+          <w:sz w:val="24"/>
+          <w:szCs w:val="24"/>
+          <w14:ligatures w14:val="none"/>
+        </w:rPr>
+        <w:t>enotes the instantaneous rate of failure at time</w:t>
       </w:r>
       <m:oMath>
         <m:r>
@@ -6877,162 +6913,6 @@
     <w:p>
       <w:pPr>
         <w:spacing w:before="100" w:beforeAutospacing="1" w:after="100" w:afterAutospacing="1" w:line="240" w:lineRule="auto"/>
-        <w:rPr>
-          <w:rFonts w:asciiTheme="majorHAnsi" w:eastAsia="Times New Roman" w:hAnsiTheme="majorHAnsi" w:cstheme="majorHAnsi"/>
-          <w:kern w:val="0"/>
-          <w:sz w:val="24"/>
-          <w:szCs w:val="24"/>
-          <w14:ligatures w14:val="none"/>
-        </w:rPr>
-      </w:pPr>
-      <w:r>
-        <w:rPr>
-          <w:rFonts w:asciiTheme="majorHAnsi" w:eastAsia="Times New Roman" w:hAnsiTheme="majorHAnsi" w:cstheme="majorHAnsi"/>
-          <w:kern w:val="0"/>
-          <w:sz w:val="24"/>
-          <w:szCs w:val="24"/>
-          <w14:ligatures w14:val="none"/>
-        </w:rPr>
-        <w:t xml:space="preserve">The </w:t>
-      </w:r>
-      <w:r>
-        <w:rPr>
-          <w:rFonts w:asciiTheme="majorHAnsi" w:eastAsia="Times New Roman" w:hAnsiTheme="majorHAnsi" w:cstheme="majorHAnsi"/>
-          <w:kern w:val="0"/>
-          <w:sz w:val="24"/>
-          <w:szCs w:val="24"/>
-          <w14:ligatures w14:val="none"/>
-        </w:rPr>
-        <w:t>c</w:t>
-      </w:r>
-      <w:r>
-        <w:rPr>
-          <w:rFonts w:asciiTheme="majorHAnsi" w:eastAsia="Times New Roman" w:hAnsiTheme="majorHAnsi" w:cstheme="majorHAnsi"/>
-          <w:kern w:val="0"/>
-          <w:sz w:val="24"/>
-          <w:szCs w:val="24"/>
-          <w14:ligatures w14:val="none"/>
-        </w:rPr>
-        <w:t xml:space="preserve">umulative </w:t>
-      </w:r>
-      <w:r>
-        <w:rPr>
-          <w:rFonts w:asciiTheme="majorHAnsi" w:eastAsia="Times New Roman" w:hAnsiTheme="majorHAnsi" w:cstheme="majorHAnsi"/>
-          <w:kern w:val="0"/>
-          <w:sz w:val="24"/>
-          <w:szCs w:val="24"/>
-          <w14:ligatures w14:val="none"/>
-        </w:rPr>
-        <w:t>h</w:t>
-      </w:r>
-      <w:r>
-        <w:rPr>
-          <w:rFonts w:asciiTheme="majorHAnsi" w:eastAsia="Times New Roman" w:hAnsiTheme="majorHAnsi" w:cstheme="majorHAnsi"/>
-          <w:kern w:val="0"/>
-          <w:sz w:val="24"/>
-          <w:szCs w:val="24"/>
-          <w14:ligatures w14:val="none"/>
-        </w:rPr>
-        <w:t xml:space="preserve">azard </w:t>
-      </w:r>
-      <w:r>
-        <w:rPr>
-          <w:rFonts w:asciiTheme="majorHAnsi" w:eastAsia="Times New Roman" w:hAnsiTheme="majorHAnsi" w:cstheme="majorHAnsi"/>
-          <w:kern w:val="0"/>
-          <w:sz w:val="24"/>
-          <w:szCs w:val="24"/>
-          <w14:ligatures w14:val="none"/>
-        </w:rPr>
-        <w:t>f</w:t>
-      </w:r>
-      <w:r>
-        <w:rPr>
-          <w:rFonts w:asciiTheme="majorHAnsi" w:eastAsia="Times New Roman" w:hAnsiTheme="majorHAnsi" w:cstheme="majorHAnsi"/>
-          <w:kern w:val="0"/>
-          <w:sz w:val="24"/>
-          <w:szCs w:val="24"/>
-          <w14:ligatures w14:val="none"/>
-        </w:rPr>
-        <w:t xml:space="preserve">unction </w:t>
-      </w:r>
-      <m:oMath>
-        <m:r>
-          <w:rPr>
-            <w:rFonts w:ascii="Cambria Math" w:eastAsia="Times New Roman" w:hAnsi="Cambria Math" w:cstheme="majorHAnsi"/>
-            <w:kern w:val="0"/>
-            <w:sz w:val="24"/>
-            <w:szCs w:val="24"/>
-            <w14:ligatures w14:val="none"/>
-          </w:rPr>
-          <m:t>H(t)</m:t>
-        </m:r>
-      </m:oMath>
-      <w:r>
-        <w:rPr>
-          <w:rFonts w:asciiTheme="majorHAnsi" w:eastAsia="Times New Roman" w:hAnsiTheme="majorHAnsi" w:cstheme="majorHAnsi"/>
-          <w:kern w:val="0"/>
-          <w:sz w:val="24"/>
-          <w:szCs w:val="24"/>
-          <w14:ligatures w14:val="none"/>
-        </w:rPr>
-        <w:t xml:space="preserve"> </w:t>
-      </w:r>
-      <w:r>
-        <w:rPr>
-          <w:rFonts w:asciiTheme="majorHAnsi" w:eastAsia="Times New Roman" w:hAnsiTheme="majorHAnsi" w:cstheme="majorHAnsi"/>
-          <w:kern w:val="0"/>
-          <w:sz w:val="24"/>
-          <w:szCs w:val="24"/>
-          <w14:ligatures w14:val="none"/>
-        </w:rPr>
-        <w:t xml:space="preserve">can be derived from the hazard function. It is the </w:t>
-      </w:r>
-      <w:r>
-        <w:rPr>
-          <w:rFonts w:asciiTheme="majorHAnsi" w:eastAsia="Times New Roman" w:hAnsiTheme="majorHAnsi" w:cstheme="majorHAnsi"/>
-          <w:kern w:val="0"/>
-          <w:sz w:val="24"/>
-          <w:szCs w:val="24"/>
-          <w14:ligatures w14:val="none"/>
-        </w:rPr>
-        <w:t>integral of the hazard function up to time t. It represents the total hazard experienced up to time t.</w:t>
-      </w:r>
-      <w:r>
-        <w:rPr>
-          <w:rFonts w:asciiTheme="majorHAnsi" w:eastAsia="Times New Roman" w:hAnsiTheme="majorHAnsi" w:cstheme="majorHAnsi"/>
-          <w:kern w:val="0"/>
-          <w:sz w:val="24"/>
-          <w:szCs w:val="24"/>
-          <w14:ligatures w14:val="none"/>
-        </w:rPr>
-        <w:t xml:space="preserve"> </w:t>
-      </w:r>
-      <m:oMath>
-        <m:r>
-          <w:rPr>
-            <w:rFonts w:ascii="Cambria Math" w:eastAsia="Times New Roman" w:hAnsi="Cambria Math" w:cstheme="majorHAnsi"/>
-            <w:kern w:val="0"/>
-            <w:sz w:val="24"/>
-            <w:szCs w:val="24"/>
-            <w14:ligatures w14:val="none"/>
-          </w:rPr>
-          <m:t>H(t)</m:t>
-        </m:r>
-      </m:oMath>
-      <w:r>
-        <w:rPr>
-          <w:rFonts w:asciiTheme="majorHAnsi" w:eastAsia="Times New Roman" w:hAnsiTheme="majorHAnsi" w:cstheme="majorHAnsi"/>
-          <w:kern w:val="0"/>
-          <w:sz w:val="24"/>
-          <w:szCs w:val="24"/>
-          <w14:ligatures w14:val="none"/>
-        </w:rPr>
-        <w:t xml:space="preserve"> provides a straightforward cumulative measure of risk or failure over time.</w:t>
-      </w:r>
-    </w:p>
-    <w:p>
-      <w:pPr>
-        <w:spacing w:before="100" w:beforeAutospacing="1" w:after="100" w:afterAutospacing="1" w:line="240" w:lineRule="auto"/>
         <w:jc w:val="center"/>
         <w:rPr>
           <w:rFonts w:asciiTheme="majorHAnsi" w:eastAsia="Times New Roman" w:hAnsiTheme="majorHAnsi" w:cstheme="majorHAnsi"/>
@@ -7107,6 +6987,162 @@
           </m:nary>
         </m:oMath>
       </m:oMathPara>
+    </w:p>
+    <w:p>
+      <w:pPr>
+        <w:spacing w:before="100" w:beforeAutospacing="1" w:after="100" w:afterAutospacing="1" w:line="240" w:lineRule="auto"/>
+        <w:rPr>
+          <w:rFonts w:asciiTheme="majorHAnsi" w:eastAsia="Times New Roman" w:hAnsiTheme="majorHAnsi" w:cstheme="majorHAnsi"/>
+          <w:kern w:val="0"/>
+          <w:sz w:val="24"/>
+          <w:szCs w:val="24"/>
+          <w14:ligatures w14:val="none"/>
+        </w:rPr>
+      </w:pPr>
+      <w:r>
+        <w:rPr>
+          <w:rFonts w:asciiTheme="majorHAnsi" w:eastAsia="Times New Roman" w:hAnsiTheme="majorHAnsi" w:cstheme="majorHAnsi"/>
+          <w:kern w:val="0"/>
+          <w:sz w:val="24"/>
+          <w:szCs w:val="24"/>
+          <w14:ligatures w14:val="none"/>
+        </w:rPr>
+        <w:t xml:space="preserve">The </w:t>
+      </w:r>
+      <w:r>
+        <w:rPr>
+          <w:rFonts w:asciiTheme="majorHAnsi" w:eastAsia="Times New Roman" w:hAnsiTheme="majorHAnsi" w:cstheme="majorHAnsi"/>
+          <w:kern w:val="0"/>
+          <w:sz w:val="24"/>
+          <w:szCs w:val="24"/>
+          <w14:ligatures w14:val="none"/>
+        </w:rPr>
+        <w:t>c</w:t>
+      </w:r>
+      <w:r>
+        <w:rPr>
+          <w:rFonts w:asciiTheme="majorHAnsi" w:eastAsia="Times New Roman" w:hAnsiTheme="majorHAnsi" w:cstheme="majorHAnsi"/>
+          <w:kern w:val="0"/>
+          <w:sz w:val="24"/>
+          <w:szCs w:val="24"/>
+          <w14:ligatures w14:val="none"/>
+        </w:rPr>
+        <w:t xml:space="preserve">umulative </w:t>
+      </w:r>
+      <w:r>
+        <w:rPr>
+          <w:rFonts w:asciiTheme="majorHAnsi" w:eastAsia="Times New Roman" w:hAnsiTheme="majorHAnsi" w:cstheme="majorHAnsi"/>
+          <w:kern w:val="0"/>
+          <w:sz w:val="24"/>
+          <w:szCs w:val="24"/>
+          <w14:ligatures w14:val="none"/>
+        </w:rPr>
+        <w:t>h</w:t>
+      </w:r>
+      <w:r>
+        <w:rPr>
+          <w:rFonts w:asciiTheme="majorHAnsi" w:eastAsia="Times New Roman" w:hAnsiTheme="majorHAnsi" w:cstheme="majorHAnsi"/>
+          <w:kern w:val="0"/>
+          <w:sz w:val="24"/>
+          <w:szCs w:val="24"/>
+          <w14:ligatures w14:val="none"/>
+        </w:rPr>
+        <w:t xml:space="preserve">azard </w:t>
+      </w:r>
+      <w:r>
+        <w:rPr>
+          <w:rFonts w:asciiTheme="majorHAnsi" w:eastAsia="Times New Roman" w:hAnsiTheme="majorHAnsi" w:cstheme="majorHAnsi"/>
+          <w:kern w:val="0"/>
+          <w:sz w:val="24"/>
+          <w:szCs w:val="24"/>
+          <w14:ligatures w14:val="none"/>
+        </w:rPr>
+        <w:t>f</w:t>
+      </w:r>
+      <w:r>
+        <w:rPr>
+          <w:rFonts w:asciiTheme="majorHAnsi" w:eastAsia="Times New Roman" w:hAnsiTheme="majorHAnsi" w:cstheme="majorHAnsi"/>
+          <w:kern w:val="0"/>
+          <w:sz w:val="24"/>
+          <w:szCs w:val="24"/>
+          <w14:ligatures w14:val="none"/>
+        </w:rPr>
+        <w:t xml:space="preserve">unction </w:t>
+      </w:r>
+      <m:oMath>
+        <m:r>
+          <w:rPr>
+            <w:rFonts w:ascii="Cambria Math" w:eastAsia="Times New Roman" w:hAnsi="Cambria Math" w:cstheme="majorHAnsi"/>
+            <w:kern w:val="0"/>
+            <w:sz w:val="24"/>
+            <w:szCs w:val="24"/>
+            <w14:ligatures w14:val="none"/>
+          </w:rPr>
+          <m:t>H(t)</m:t>
+        </m:r>
+      </m:oMath>
+      <w:r>
+        <w:rPr>
+          <w:rFonts w:asciiTheme="majorHAnsi" w:eastAsia="Times New Roman" w:hAnsiTheme="majorHAnsi" w:cstheme="majorHAnsi"/>
+          <w:kern w:val="0"/>
+          <w:sz w:val="24"/>
+          <w:szCs w:val="24"/>
+          <w14:ligatures w14:val="none"/>
+        </w:rPr>
+        <w:t xml:space="preserve"> </w:t>
+      </w:r>
+      <w:r>
+        <w:rPr>
+          <w:rFonts w:asciiTheme="majorHAnsi" w:eastAsia="Times New Roman" w:hAnsiTheme="majorHAnsi" w:cstheme="majorHAnsi"/>
+          <w:kern w:val="0"/>
+          <w:sz w:val="24"/>
+          <w:szCs w:val="24"/>
+          <w14:ligatures w14:val="none"/>
+        </w:rPr>
+        <w:t xml:space="preserve">can be derived from the hazard function. It is the </w:t>
+      </w:r>
+      <w:r>
+        <w:rPr>
+          <w:rFonts w:asciiTheme="majorHAnsi" w:eastAsia="Times New Roman" w:hAnsiTheme="majorHAnsi" w:cstheme="majorHAnsi"/>
+          <w:kern w:val="0"/>
+          <w:sz w:val="24"/>
+          <w:szCs w:val="24"/>
+          <w14:ligatures w14:val="none"/>
+        </w:rPr>
+        <w:t>integral of the hazard function up to time t. It represents the total hazard experienced up to time t.</w:t>
+      </w:r>
+      <w:r>
+        <w:rPr>
+          <w:rFonts w:asciiTheme="majorHAnsi" w:eastAsia="Times New Roman" w:hAnsiTheme="majorHAnsi" w:cstheme="majorHAnsi"/>
+          <w:kern w:val="0"/>
+          <w:sz w:val="24"/>
+          <w:szCs w:val="24"/>
+          <w14:ligatures w14:val="none"/>
+        </w:rPr>
+        <w:t xml:space="preserve"> </w:t>
+      </w:r>
+      <m:oMath>
+        <m:r>
+          <w:rPr>
+            <w:rFonts w:ascii="Cambria Math" w:eastAsia="Times New Roman" w:hAnsi="Cambria Math" w:cstheme="majorHAnsi"/>
+            <w:kern w:val="0"/>
+            <w:sz w:val="24"/>
+            <w:szCs w:val="24"/>
+            <w14:ligatures w14:val="none"/>
+          </w:rPr>
+          <m:t>H(t)</m:t>
+        </m:r>
+      </m:oMath>
+      <w:r>
+        <w:rPr>
+          <w:rFonts w:asciiTheme="majorHAnsi" w:eastAsia="Times New Roman" w:hAnsiTheme="majorHAnsi" w:cstheme="majorHAnsi"/>
+          <w:kern w:val="0"/>
+          <w:sz w:val="24"/>
+          <w:szCs w:val="24"/>
+          <w14:ligatures w14:val="none"/>
+        </w:rPr>
+        <w:t xml:space="preserve"> provides a straightforward cumulative measure of risk or failure over time.</w:t>
+      </w:r>
     </w:p>
     <w:p>
       <w:pPr>
@@ -8423,7 +8459,17 @@
             <w:szCs w:val="24"/>
             <w14:ligatures w14:val="none"/>
           </w:rPr>
-          <m:t>ti​</m:t>
+          <m:t>ti</m:t>
+        </m:r>
+        <m:r>
+          <w:rPr>
+            <w:rFonts w:ascii="Cambria Math" w:eastAsia="Times New Roman" w:hAnsi="Cambria Math" w:cstheme="majorHAnsi"/>
+            <w:kern w:val="0"/>
+            <w:sz w:val="24"/>
+            <w:szCs w:val="24"/>
+            <w14:ligatures w14:val="none"/>
+          </w:rPr>
+          <m:t>​</m:t>
         </m:r>
       </m:oMath>
     </w:p>
@@ -9685,6 +9731,866 @@
           <w:szCs w:val="32"/>
           <w14:ligatures w14:val="none"/>
         </w:rPr>
+        <w:t>Accelerated Failure Time (AFT)</w:t>
+      </w:r>
+    </w:p>
+    <w:p>
+      <w:pPr>
+        <w:spacing w:before="100" w:beforeAutospacing="1" w:after="100" w:afterAutospacing="1" w:line="240" w:lineRule="auto"/>
+        <w:rPr>
+          <w:rFonts w:asciiTheme="majorHAnsi" w:eastAsia="Times New Roman" w:hAnsiTheme="majorHAnsi" w:cstheme="majorHAnsi"/>
+          <w:kern w:val="0"/>
+          <w:sz w:val="24"/>
+          <w:szCs w:val="24"/>
+          <w14:ligatures w14:val="none"/>
+        </w:rPr>
+      </w:pPr>
+      <w:r>
+        <w:rPr>
+          <w:rFonts w:asciiTheme="majorHAnsi" w:eastAsia="Times New Roman" w:hAnsiTheme="majorHAnsi" w:cstheme="majorHAnsi"/>
+          <w:kern w:val="0"/>
+          <w:sz w:val="24"/>
+          <w:szCs w:val="24"/>
+          <w14:ligatures w14:val="none"/>
+        </w:rPr>
+        <w:t xml:space="preserve">In situations where the cox </w:t>
+      </w:r>
+      <w:r>
+        <w:rPr>
+          <w:rFonts w:asciiTheme="majorHAnsi" w:eastAsia="Times New Roman" w:hAnsiTheme="majorHAnsi" w:cstheme="majorHAnsi"/>
+          <w:kern w:val="0"/>
+          <w:sz w:val="24"/>
+          <w:szCs w:val="24"/>
+          <w14:ligatures w14:val="none"/>
+        </w:rPr>
+        <w:t>proportional is not satisfied, approach</w:t>
+      </w:r>
+      <w:r>
+        <w:rPr>
+          <w:rFonts w:asciiTheme="majorHAnsi" w:eastAsia="Times New Roman" w:hAnsiTheme="majorHAnsi" w:cstheme="majorHAnsi"/>
+          <w:kern w:val="0"/>
+          <w:sz w:val="24"/>
+          <w:szCs w:val="24"/>
+          <w14:ligatures w14:val="none"/>
+        </w:rPr>
+        <w:t xml:space="preserve">es the </w:t>
+      </w:r>
+      <w:r>
+        <w:rPr>
+          <w:rFonts w:asciiTheme="majorHAnsi" w:eastAsia="Times New Roman" w:hAnsiTheme="majorHAnsi" w:cstheme="majorHAnsi"/>
+          <w:kern w:val="0"/>
+          <w:sz w:val="24"/>
+          <w:szCs w:val="24"/>
+          <w14:ligatures w14:val="none"/>
+        </w:rPr>
+        <w:t>parametric model</w:t>
+      </w:r>
+      <w:r>
+        <w:rPr>
+          <w:rFonts w:asciiTheme="majorHAnsi" w:eastAsia="Times New Roman" w:hAnsiTheme="majorHAnsi" w:cstheme="majorHAnsi"/>
+          <w:kern w:val="0"/>
+          <w:sz w:val="24"/>
+          <w:szCs w:val="24"/>
+          <w14:ligatures w14:val="none"/>
+        </w:rPr>
+        <w:t xml:space="preserve"> approach can be used</w:t>
+      </w:r>
+      <w:r>
+        <w:rPr>
+          <w:rFonts w:asciiTheme="majorHAnsi" w:eastAsia="Times New Roman" w:hAnsiTheme="majorHAnsi" w:cstheme="majorHAnsi"/>
+          <w:kern w:val="0"/>
+          <w:sz w:val="24"/>
+          <w:szCs w:val="24"/>
+          <w14:ligatures w14:val="none"/>
+        </w:rPr>
+        <w:t xml:space="preserve">. Accelerated Failure Time (AFT) is one of the popular parametric </w:t>
+      </w:r>
+      <w:r>
+        <w:rPr>
+          <w:rFonts w:asciiTheme="majorHAnsi" w:eastAsia="Times New Roman" w:hAnsiTheme="majorHAnsi" w:cstheme="majorHAnsi"/>
+          <w:kern w:val="0"/>
+          <w:sz w:val="24"/>
+          <w:szCs w:val="24"/>
+          <w14:ligatures w14:val="none"/>
+        </w:rPr>
+        <w:t>models</w:t>
+      </w:r>
+      <w:r>
+        <w:rPr>
+          <w:rFonts w:asciiTheme="majorHAnsi" w:eastAsia="Times New Roman" w:hAnsiTheme="majorHAnsi" w:cstheme="majorHAnsi"/>
+          <w:kern w:val="0"/>
+          <w:sz w:val="24"/>
+          <w:szCs w:val="24"/>
+          <w14:ligatures w14:val="none"/>
+        </w:rPr>
+        <w:t xml:space="preserve"> used in survival analysis.</w:t>
+      </w:r>
+      <w:r>
+        <w:rPr>
+          <w:rFonts w:asciiTheme="majorHAnsi" w:eastAsia="Times New Roman" w:hAnsiTheme="majorHAnsi" w:cstheme="majorHAnsi"/>
+          <w:kern w:val="0"/>
+          <w:sz w:val="24"/>
+          <w:szCs w:val="24"/>
+          <w14:ligatures w14:val="none"/>
+        </w:rPr>
+        <w:t xml:space="preserve"> </w:t>
+      </w:r>
+      <w:r>
+        <w:rPr>
+          <w:rFonts w:asciiTheme="majorHAnsi" w:eastAsia="Times New Roman" w:hAnsiTheme="majorHAnsi" w:cstheme="majorHAnsi"/>
+          <w:kern w:val="0"/>
+          <w:sz w:val="24"/>
+          <w:szCs w:val="24"/>
+          <w14:ligatures w14:val="none"/>
+        </w:rPr>
+        <w:t>The model assumes that the survival function</w:t>
+      </w:r>
+      <w:r>
+        <w:rPr>
+          <w:rFonts w:ascii="Cambria Math" w:eastAsia="Times New Roman" w:hAnsi="Cambria Math" w:cstheme="majorHAnsi"/>
+          <w:i/>
+          <w:kern w:val="0"/>
+          <w:sz w:val="24"/>
+          <w:szCs w:val="24"/>
+          <w14:ligatures w14:val="none"/>
+        </w:rPr>
+        <w:t xml:space="preserve"> </w:t>
+      </w:r>
+      <m:oMath>
+        <m:r>
+          <w:rPr>
+            <w:rFonts w:ascii="Cambria Math" w:eastAsia="Times New Roman" w:hAnsi="Cambria Math" w:cstheme="majorHAnsi"/>
+            <w:kern w:val="0"/>
+            <w:sz w:val="24"/>
+            <w:szCs w:val="24"/>
+            <w14:ligatures w14:val="none"/>
+          </w:rPr>
+          <m:t>S(t)</m:t>
+        </m:r>
+      </m:oMath>
+      <w:r>
+        <w:rPr>
+          <w:rFonts w:asciiTheme="majorHAnsi" w:eastAsia="Times New Roman" w:hAnsiTheme="majorHAnsi" w:cstheme="majorHAnsi"/>
+          <w:kern w:val="0"/>
+          <w:sz w:val="24"/>
+          <w:szCs w:val="24"/>
+          <w14:ligatures w14:val="none"/>
+        </w:rPr>
+        <w:t xml:space="preserve"> follows a parametric continuous distribution. </w:t>
+      </w:r>
+      <w:r>
+        <w:rPr>
+          <w:rFonts w:asciiTheme="majorHAnsi" w:eastAsia="Times New Roman" w:hAnsiTheme="majorHAnsi" w:cstheme="majorHAnsi"/>
+          <w:kern w:val="0"/>
+          <w:sz w:val="24"/>
+          <w:szCs w:val="24"/>
+          <w14:ligatures w14:val="none"/>
+        </w:rPr>
+        <w:t xml:space="preserve">This implies that, the </w:t>
+      </w:r>
+      <w:r>
+        <w:rPr>
+          <w:rFonts w:asciiTheme="majorHAnsi" w:eastAsia="Times New Roman" w:hAnsiTheme="majorHAnsi" w:cstheme="majorHAnsi"/>
+          <w:kern w:val="0"/>
+          <w:sz w:val="24"/>
+          <w:szCs w:val="24"/>
+          <w14:ligatures w14:val="none"/>
+        </w:rPr>
+        <w:t xml:space="preserve">distribution </w:t>
+      </w:r>
+      <w:r>
+        <w:rPr>
+          <w:rFonts w:asciiTheme="majorHAnsi" w:eastAsia="Times New Roman" w:hAnsiTheme="majorHAnsi" w:cstheme="majorHAnsi"/>
+          <w:kern w:val="0"/>
+          <w:sz w:val="24"/>
+          <w:szCs w:val="24"/>
+          <w14:ligatures w14:val="none"/>
+        </w:rPr>
+        <w:t xml:space="preserve">is following a </w:t>
+      </w:r>
+      <w:r>
+        <w:rPr>
+          <w:rFonts w:asciiTheme="majorHAnsi" w:eastAsia="Times New Roman" w:hAnsiTheme="majorHAnsi" w:cstheme="majorHAnsi"/>
+          <w:kern w:val="0"/>
+          <w:sz w:val="24"/>
+          <w:szCs w:val="24"/>
+          <w14:ligatures w14:val="none"/>
+        </w:rPr>
+        <w:t>Weibull</w:t>
+      </w:r>
+      <w:r>
+        <w:rPr>
+          <w:rFonts w:asciiTheme="majorHAnsi" w:eastAsia="Times New Roman" w:hAnsiTheme="majorHAnsi" w:cstheme="majorHAnsi"/>
+          <w:kern w:val="0"/>
+          <w:sz w:val="24"/>
+          <w:szCs w:val="24"/>
+          <w14:ligatures w14:val="none"/>
+        </w:rPr>
+        <w:t xml:space="preserve">, lognormal or exponential </w:t>
+      </w:r>
+      <w:r>
+        <w:rPr>
+          <w:rFonts w:asciiTheme="majorHAnsi" w:eastAsia="Times New Roman" w:hAnsiTheme="majorHAnsi" w:cstheme="majorHAnsi"/>
+          <w:kern w:val="0"/>
+          <w:sz w:val="24"/>
+          <w:szCs w:val="24"/>
+          <w14:ligatures w14:val="none"/>
+        </w:rPr>
+        <w:t>distribution</w:t>
+      </w:r>
+      <w:r>
+        <w:rPr>
+          <w:rFonts w:asciiTheme="majorHAnsi" w:eastAsia="Times New Roman" w:hAnsiTheme="majorHAnsi" w:cstheme="majorHAnsi"/>
+          <w:kern w:val="0"/>
+          <w:sz w:val="24"/>
+          <w:szCs w:val="24"/>
+          <w14:ligatures w14:val="none"/>
+        </w:rPr>
+        <w:t>.</w:t>
+      </w:r>
+      <w:r>
+        <w:rPr>
+          <w:rFonts w:asciiTheme="majorHAnsi" w:eastAsia="Times New Roman" w:hAnsiTheme="majorHAnsi" w:cstheme="majorHAnsi"/>
+          <w:kern w:val="0"/>
+          <w:sz w:val="24"/>
+          <w:szCs w:val="24"/>
+          <w14:ligatures w14:val="none"/>
+        </w:rPr>
+        <w:t xml:space="preserve"> </w:t>
+      </w:r>
+      <w:r>
+        <w:rPr>
+          <w:rFonts w:asciiTheme="majorHAnsi" w:eastAsia="Times New Roman" w:hAnsiTheme="majorHAnsi" w:cstheme="majorHAnsi"/>
+          <w:kern w:val="0"/>
+          <w:sz w:val="24"/>
+          <w:szCs w:val="24"/>
+          <w14:ligatures w14:val="none"/>
+        </w:rPr>
+        <w:t xml:space="preserve">The </w:t>
+      </w:r>
+      <w:r>
+        <w:rPr>
+          <w:rFonts w:asciiTheme="majorHAnsi" w:eastAsia="Times New Roman" w:hAnsiTheme="majorHAnsi" w:cstheme="majorHAnsi"/>
+          <w:kern w:val="0"/>
+          <w:sz w:val="24"/>
+          <w:szCs w:val="24"/>
+          <w14:ligatures w14:val="none"/>
+        </w:rPr>
+        <w:t>aim</w:t>
+      </w:r>
+      <w:r>
+        <w:rPr>
+          <w:rFonts w:asciiTheme="majorHAnsi" w:eastAsia="Times New Roman" w:hAnsiTheme="majorHAnsi" w:cstheme="majorHAnsi"/>
+          <w:kern w:val="0"/>
+          <w:sz w:val="24"/>
+          <w:szCs w:val="24"/>
+          <w14:ligatures w14:val="none"/>
+        </w:rPr>
+        <w:t xml:space="preserve"> of an AFT is to </w:t>
+      </w:r>
+      <w:r>
+        <w:rPr>
+          <w:rFonts w:asciiTheme="majorHAnsi" w:eastAsia="Times New Roman" w:hAnsiTheme="majorHAnsi" w:cstheme="majorHAnsi"/>
+          <w:kern w:val="0"/>
+          <w:sz w:val="24"/>
+          <w:szCs w:val="24"/>
+          <w14:ligatures w14:val="none"/>
+        </w:rPr>
+        <w:t>account for the influence of multiple covariates on the survival time by either accelerating or decelerating it.</w:t>
+      </w:r>
+    </w:p>
+    <w:p>
+      <w:pPr>
+        <w:spacing w:before="100" w:beforeAutospacing="1" w:after="100" w:afterAutospacing="1" w:line="240" w:lineRule="auto"/>
+        <w:rPr>
+          <w:rFonts w:asciiTheme="majorHAnsi" w:eastAsia="Times New Roman" w:hAnsiTheme="majorHAnsi" w:cstheme="majorHAnsi"/>
+          <w:kern w:val="0"/>
+          <w:sz w:val="24"/>
+          <w:szCs w:val="24"/>
+          <w14:ligatures w14:val="none"/>
+        </w:rPr>
+      </w:pPr>
+      <m:oMathPara>
+        <m:oMath>
+          <m:r>
+            <m:rPr>
+              <m:sty m:val="p"/>
+            </m:rPr>
+            <w:rPr>
+              <w:rFonts w:ascii="Cambria Math" w:eastAsia="Times New Roman" w:hAnsi="Cambria Math" w:cstheme="majorHAnsi"/>
+              <w:kern w:val="0"/>
+              <w:sz w:val="24"/>
+              <w:szCs w:val="24"/>
+              <w14:ligatures w14:val="none"/>
+            </w:rPr>
+            <m:t>λ</m:t>
+          </m:r>
+          <m:r>
+            <w:rPr>
+              <w:rFonts w:ascii="Cambria Math" w:eastAsia="Times New Roman" w:hAnsi="Cambria Math" w:cstheme="majorHAnsi"/>
+              <w:kern w:val="0"/>
+              <w:sz w:val="24"/>
+              <w:szCs w:val="24"/>
+              <w14:ligatures w14:val="none"/>
+            </w:rPr>
+            <m:t>(x) = exp(</m:t>
+          </m:r>
+          <m:sSub>
+            <m:sSubPr>
+              <m:ctrlPr>
+                <w:rPr>
+                  <w:rFonts w:ascii="Cambria Math" w:eastAsia="Times New Roman" w:hAnsi="Cambria Math" w:cstheme="majorHAnsi"/>
+                  <w:i/>
+                  <w:kern w:val="0"/>
+                  <w:sz w:val="24"/>
+                  <w:szCs w:val="24"/>
+                  <w14:ligatures w14:val="none"/>
+                </w:rPr>
+              </m:ctrlPr>
+            </m:sSubPr>
+            <m:e>
+              <m:r>
+                <w:rPr>
+                  <w:rFonts w:ascii="Cambria Math" w:eastAsia="Times New Roman" w:hAnsi="Cambria Math" w:cstheme="majorHAnsi"/>
+                  <w:kern w:val="0"/>
+                  <w:sz w:val="24"/>
+                  <w:szCs w:val="24"/>
+                  <w14:ligatures w14:val="none"/>
+                </w:rPr>
+                <m:t>b</m:t>
+              </m:r>
+            </m:e>
+            <m:sub>
+              <m:r>
+                <w:rPr>
+                  <w:rFonts w:ascii="Cambria Math" w:eastAsia="Times New Roman" w:hAnsi="Cambria Math" w:cstheme="majorHAnsi"/>
+                  <w:kern w:val="0"/>
+                  <w:sz w:val="24"/>
+                  <w:szCs w:val="24"/>
+                  <w14:ligatures w14:val="none"/>
+                </w:rPr>
+                <m:t>0</m:t>
+              </m:r>
+            </m:sub>
+          </m:sSub>
+          <m:r>
+            <w:rPr>
+              <w:rFonts w:ascii="Cambria Math" w:eastAsia="Times New Roman" w:hAnsi="Cambria Math" w:cstheme="majorHAnsi"/>
+              <w:kern w:val="0"/>
+              <w:sz w:val="24"/>
+              <w:szCs w:val="24"/>
+              <w14:ligatures w14:val="none"/>
+            </w:rPr>
+            <m:t xml:space="preserve"> + </m:t>
+          </m:r>
+          <m:nary>
+            <m:naryPr>
+              <m:chr m:val="∑"/>
+              <m:limLoc m:val="undOvr"/>
+              <m:ctrlPr>
+                <w:rPr>
+                  <w:rFonts w:ascii="Cambria Math" w:eastAsia="Times New Roman" w:hAnsi="Cambria Math" w:cstheme="majorHAnsi"/>
+                  <w:i/>
+                  <w:kern w:val="0"/>
+                  <w:sz w:val="24"/>
+                  <w:szCs w:val="24"/>
+                  <w14:ligatures w14:val="none"/>
+                </w:rPr>
+              </m:ctrlPr>
+            </m:naryPr>
+            <m:sub>
+              <m:r>
+                <w:rPr>
+                  <w:rFonts w:ascii="Cambria Math" w:eastAsia="Times New Roman" w:hAnsi="Cambria Math" w:cstheme="majorHAnsi"/>
+                  <w:kern w:val="0"/>
+                  <w:sz w:val="24"/>
+                  <w:szCs w:val="24"/>
+                  <w14:ligatures w14:val="none"/>
+                </w:rPr>
+                <m:t>i=1</m:t>
+              </m:r>
+            </m:sub>
+            <m:sup>
+              <m:r>
+                <w:rPr>
+                  <w:rFonts w:ascii="Cambria Math" w:eastAsia="Times New Roman" w:hAnsi="Cambria Math" w:cstheme="majorHAnsi"/>
+                  <w:kern w:val="0"/>
+                  <w:sz w:val="24"/>
+                  <w:szCs w:val="24"/>
+                  <w14:ligatures w14:val="none"/>
+                </w:rPr>
+                <m:t>n</m:t>
+              </m:r>
+            </m:sup>
+            <m:e>
+              <m:sSub>
+                <m:sSubPr>
+                  <m:ctrlPr>
+                    <w:rPr>
+                      <w:rFonts w:ascii="Cambria Math" w:eastAsia="Times New Roman" w:hAnsi="Cambria Math" w:cstheme="majorHAnsi"/>
+                      <w:i/>
+                      <w:kern w:val="0"/>
+                      <w:sz w:val="24"/>
+                      <w:szCs w:val="24"/>
+                      <w14:ligatures w14:val="none"/>
+                    </w:rPr>
+                  </m:ctrlPr>
+                </m:sSubPr>
+                <m:e>
+                  <m:r>
+                    <w:rPr>
+                      <w:rFonts w:ascii="Cambria Math" w:eastAsia="Times New Roman" w:hAnsi="Cambria Math" w:cstheme="majorHAnsi"/>
+                      <w:kern w:val="0"/>
+                      <w:sz w:val="24"/>
+                      <w:szCs w:val="24"/>
+                      <w14:ligatures w14:val="none"/>
+                    </w:rPr>
+                    <m:t>b</m:t>
+                  </m:r>
+                </m:e>
+                <m:sub>
+                  <m:r>
+                    <w:rPr>
+                      <w:rFonts w:ascii="Cambria Math" w:eastAsia="Times New Roman" w:hAnsi="Cambria Math" w:cstheme="majorHAnsi"/>
+                      <w:kern w:val="0"/>
+                      <w:sz w:val="24"/>
+                      <w:szCs w:val="24"/>
+                      <w14:ligatures w14:val="none"/>
+                    </w:rPr>
+                    <m:t>i</m:t>
+                  </m:r>
+                </m:sub>
+              </m:sSub>
+              <m:sSub>
+                <m:sSubPr>
+                  <m:ctrlPr>
+                    <w:rPr>
+                      <w:rFonts w:ascii="Cambria Math" w:eastAsia="Times New Roman" w:hAnsi="Cambria Math" w:cstheme="majorHAnsi"/>
+                      <w:i/>
+                      <w:kern w:val="0"/>
+                      <w:sz w:val="24"/>
+                      <w:szCs w:val="24"/>
+                      <w14:ligatures w14:val="none"/>
+                    </w:rPr>
+                  </m:ctrlPr>
+                </m:sSubPr>
+                <m:e>
+                  <m:r>
+                    <w:rPr>
+                      <w:rFonts w:ascii="Cambria Math" w:eastAsia="Times New Roman" w:hAnsi="Cambria Math" w:cstheme="majorHAnsi"/>
+                      <w:kern w:val="0"/>
+                      <w:sz w:val="24"/>
+                      <w:szCs w:val="24"/>
+                      <w14:ligatures w14:val="none"/>
+                    </w:rPr>
+                    <m:t>x</m:t>
+                  </m:r>
+                </m:e>
+                <m:sub>
+                  <m:r>
+                    <w:rPr>
+                      <w:rFonts w:ascii="Cambria Math" w:eastAsia="Times New Roman" w:hAnsi="Cambria Math" w:cstheme="majorHAnsi"/>
+                      <w:kern w:val="0"/>
+                      <w:sz w:val="24"/>
+                      <w:szCs w:val="24"/>
+                      <w14:ligatures w14:val="none"/>
+                    </w:rPr>
+                    <m:t>i</m:t>
+                  </m:r>
+                </m:sub>
+              </m:sSub>
+              <m:r>
+                <w:rPr>
+                  <w:rFonts w:ascii="Cambria Math" w:eastAsia="Times New Roman" w:hAnsi="Cambria Math" w:cstheme="majorHAnsi"/>
+                  <w:kern w:val="0"/>
+                  <w:sz w:val="24"/>
+                  <w:szCs w:val="24"/>
+                  <w14:ligatures w14:val="none"/>
+                </w:rPr>
+                <m:t>)</m:t>
+              </m:r>
+            </m:e>
+          </m:nary>
+        </m:oMath>
+      </m:oMathPara>
+    </w:p>
+    <w:p>
+      <w:pPr>
+        <w:spacing w:before="100" w:beforeAutospacing="1" w:after="100" w:afterAutospacing="1" w:line="240" w:lineRule="auto"/>
+        <w:rPr>
+          <w:rFonts w:asciiTheme="majorHAnsi" w:eastAsia="Times New Roman" w:hAnsiTheme="majorHAnsi" w:cstheme="majorHAnsi"/>
+          <w:kern w:val="0"/>
+          <w:sz w:val="24"/>
+          <w:szCs w:val="24"/>
+          <w14:ligatures w14:val="none"/>
+        </w:rPr>
+      </w:pPr>
+      <w:proofErr w:type="gramStart"/>
+      <w:r>
+        <w:rPr>
+          <w:rFonts w:asciiTheme="majorHAnsi" w:eastAsia="Times New Roman" w:hAnsiTheme="majorHAnsi" w:cstheme="majorHAnsi"/>
+          <w:kern w:val="0"/>
+          <w:sz w:val="24"/>
+          <w:szCs w:val="24"/>
+          <w14:ligatures w14:val="none"/>
+        </w:rPr>
+        <w:t>Where</w:t>
+      </w:r>
+      <w:proofErr w:type="gramEnd"/>
+      <w:r>
+        <w:rPr>
+          <w:rFonts w:asciiTheme="majorHAnsi" w:eastAsia="Times New Roman" w:hAnsiTheme="majorHAnsi" w:cstheme="majorHAnsi"/>
+          <w:kern w:val="0"/>
+          <w:sz w:val="24"/>
+          <w:szCs w:val="24"/>
+          <w14:ligatures w14:val="none"/>
+        </w:rPr>
+        <w:t>,</w:t>
+      </w:r>
+    </w:p>
+    <w:p>
+      <w:pPr>
+        <w:pStyle w:val="ListParagraph"/>
+        <w:numPr>
+          <w:ilvl w:val="0"/>
+          <w:numId w:val="24"/>
+        </w:numPr>
+        <w:spacing w:before="100" w:beforeAutospacing="1" w:after="100" w:afterAutospacing="1" w:line="240" w:lineRule="auto"/>
+        <w:rPr>
+          <w:rFonts w:asciiTheme="majorHAnsi" w:eastAsia="Times New Roman" w:hAnsiTheme="majorHAnsi" w:cstheme="majorHAnsi"/>
+          <w:kern w:val="0"/>
+          <w:sz w:val="24"/>
+          <w:szCs w:val="24"/>
+          <w14:ligatures w14:val="none"/>
+        </w:rPr>
+      </w:pPr>
+      <m:oMath>
+        <m:r>
+          <w:rPr>
+            <w:rFonts w:ascii="Cambria Math" w:eastAsia="Times New Roman" w:hAnsi="Cambria Math" w:cstheme="majorHAnsi"/>
+            <w:kern w:val="0"/>
+            <w:sz w:val="24"/>
+            <w:szCs w:val="24"/>
+            <w14:ligatures w14:val="none"/>
+          </w:rPr>
+          <m:t>λ</m:t>
+        </m:r>
+        <m:r>
+          <w:rPr>
+            <w:rFonts w:ascii="Cambria Math" w:eastAsia="Times New Roman" w:hAnsi="Cambria Math" w:cstheme="majorHAnsi"/>
+            <w:kern w:val="0"/>
+            <w:sz w:val="24"/>
+            <w:szCs w:val="24"/>
+            <w14:ligatures w14:val="none"/>
+          </w:rPr>
+          <m:t>(x)</m:t>
+        </m:r>
+      </m:oMath>
+      <w:r>
+        <w:rPr>
+          <w:rFonts w:asciiTheme="majorHAnsi" w:eastAsia="Times New Roman" w:hAnsiTheme="majorHAnsi" w:cstheme="majorHAnsi"/>
+          <w:kern w:val="0"/>
+          <w:sz w:val="24"/>
+          <w:szCs w:val="24"/>
+          <w14:ligatures w14:val="none"/>
+        </w:rPr>
+        <w:t xml:space="preserve"> is the accelerating factor</w:t>
+      </w:r>
+    </w:p>
+    <w:p>
+      <w:pPr>
+        <w:pStyle w:val="ListParagraph"/>
+        <w:numPr>
+          <w:ilvl w:val="0"/>
+          <w:numId w:val="24"/>
+        </w:numPr>
+        <w:spacing w:before="100" w:beforeAutospacing="1" w:after="100" w:afterAutospacing="1" w:line="240" w:lineRule="auto"/>
+        <w:rPr>
+          <w:rFonts w:asciiTheme="majorHAnsi" w:eastAsia="Times New Roman" w:hAnsiTheme="majorHAnsi" w:cstheme="majorHAnsi"/>
+          <w:kern w:val="0"/>
+          <w:sz w:val="24"/>
+          <w:szCs w:val="24"/>
+          <w14:ligatures w14:val="none"/>
+        </w:rPr>
+      </w:pPr>
+      <m:oMath>
+        <m:sSub>
+          <m:sSubPr>
+            <m:ctrlPr>
+              <w:rPr>
+                <w:rFonts w:ascii="Cambria Math" w:eastAsia="Times New Roman" w:hAnsi="Cambria Math" w:cstheme="majorHAnsi"/>
+                <w:i/>
+                <w:iCs/>
+                <w:kern w:val="0"/>
+                <w:sz w:val="24"/>
+                <w:szCs w:val="24"/>
+                <w14:ligatures w14:val="none"/>
+              </w:rPr>
+            </m:ctrlPr>
+          </m:sSubPr>
+          <m:e>
+            <m:r>
+              <w:rPr>
+                <w:rFonts w:ascii="Cambria Math" w:eastAsia="Times New Roman" w:hAnsi="Cambria Math" w:cstheme="majorHAnsi"/>
+                <w:kern w:val="0"/>
+                <w:sz w:val="24"/>
+                <w:szCs w:val="24"/>
+                <w14:ligatures w14:val="none"/>
+              </w:rPr>
+              <m:t>b</m:t>
+            </m:r>
+          </m:e>
+          <m:sub>
+            <m:r>
+              <w:rPr>
+                <w:rFonts w:ascii="Cambria Math" w:eastAsia="Times New Roman" w:hAnsi="Cambria Math" w:cstheme="majorHAnsi"/>
+                <w:kern w:val="0"/>
+                <w:sz w:val="24"/>
+                <w:szCs w:val="24"/>
+                <w14:ligatures w14:val="none"/>
+              </w:rPr>
+              <m:t>0</m:t>
+            </m:r>
+          </m:sub>
+        </m:sSub>
+      </m:oMath>
+      <w:r>
+        <w:rPr>
+          <w:rFonts w:asciiTheme="majorHAnsi" w:eastAsia="Times New Roman" w:hAnsiTheme="majorHAnsi" w:cstheme="majorHAnsi"/>
+          <w:iCs/>
+          <w:kern w:val="0"/>
+          <w:sz w:val="24"/>
+          <w:szCs w:val="24"/>
+          <w14:ligatures w14:val="none"/>
+        </w:rPr>
+        <w:t xml:space="preserve"> is the baseline accelerating factor when all covariates are 0</w:t>
+      </w:r>
+    </w:p>
+    <w:p>
+      <w:pPr>
+        <w:pStyle w:val="ListParagraph"/>
+        <w:numPr>
+          <w:ilvl w:val="0"/>
+          <w:numId w:val="24"/>
+        </w:numPr>
+        <w:spacing w:before="100" w:beforeAutospacing="1" w:after="100" w:afterAutospacing="1" w:line="240" w:lineRule="auto"/>
+        <w:rPr>
+          <w:rFonts w:asciiTheme="majorHAnsi" w:eastAsia="Times New Roman" w:hAnsiTheme="majorHAnsi" w:cstheme="majorHAnsi"/>
+          <w:kern w:val="0"/>
+          <w:sz w:val="24"/>
+          <w:szCs w:val="24"/>
+          <w14:ligatures w14:val="none"/>
+        </w:rPr>
+      </w:pPr>
+      <m:oMath>
+        <m:sSub>
+          <m:sSubPr>
+            <m:ctrlPr>
+              <w:rPr>
+                <w:rFonts w:ascii="Cambria Math" w:eastAsia="Times New Roman" w:hAnsi="Cambria Math" w:cstheme="majorHAnsi"/>
+                <w:i/>
+                <w:kern w:val="0"/>
+                <w:sz w:val="24"/>
+                <w:szCs w:val="24"/>
+                <w14:ligatures w14:val="none"/>
+              </w:rPr>
+            </m:ctrlPr>
+          </m:sSubPr>
+          <m:e>
+            <m:r>
+              <w:rPr>
+                <w:rFonts w:ascii="Cambria Math" w:eastAsia="Times New Roman" w:hAnsi="Cambria Math" w:cstheme="majorHAnsi"/>
+                <w:kern w:val="0"/>
+                <w:sz w:val="24"/>
+                <w:szCs w:val="24"/>
+                <w14:ligatures w14:val="none"/>
+              </w:rPr>
+              <m:t>b</m:t>
+            </m:r>
+          </m:e>
+          <m:sub>
+            <m:r>
+              <w:rPr>
+                <w:rFonts w:ascii="Cambria Math" w:eastAsia="Times New Roman" w:hAnsi="Cambria Math" w:cstheme="majorHAnsi"/>
+                <w:kern w:val="0"/>
+                <w:sz w:val="24"/>
+                <w:szCs w:val="24"/>
+                <w14:ligatures w14:val="none"/>
+              </w:rPr>
+              <m:t>i</m:t>
+            </m:r>
+          </m:sub>
+        </m:sSub>
+      </m:oMath>
+      <w:r>
+        <w:rPr>
+          <w:rFonts w:asciiTheme="majorHAnsi" w:eastAsia="Times New Roman" w:hAnsiTheme="majorHAnsi" w:cstheme="majorHAnsi"/>
+          <w:kern w:val="0"/>
+          <w:sz w:val="24"/>
+          <w:szCs w:val="24"/>
+          <w14:ligatures w14:val="none"/>
+        </w:rPr>
+        <w:t xml:space="preserve"> is the </w:t>
+      </w:r>
+      <w:r>
+        <w:rPr>
+          <w:rFonts w:asciiTheme="majorHAnsi" w:eastAsia="Times New Roman" w:hAnsiTheme="majorHAnsi" w:cstheme="majorHAnsi"/>
+          <w:kern w:val="0"/>
+          <w:sz w:val="24"/>
+          <w:szCs w:val="24"/>
+          <w14:ligatures w14:val="none"/>
+        </w:rPr>
+        <w:t xml:space="preserve">regression </w:t>
+      </w:r>
+      <w:r>
+        <w:rPr>
+          <w:rFonts w:asciiTheme="majorHAnsi" w:eastAsia="Times New Roman" w:hAnsiTheme="majorHAnsi" w:cstheme="majorHAnsi"/>
+          <w:kern w:val="0"/>
+          <w:sz w:val="24"/>
+          <w:szCs w:val="24"/>
+          <w14:ligatures w14:val="none"/>
+        </w:rPr>
+        <w:t>coefficient</w:t>
+      </w:r>
+    </w:p>
+    <w:p>
+      <w:pPr>
+        <w:pStyle w:val="ListParagraph"/>
+        <w:numPr>
+          <w:ilvl w:val="0"/>
+          <w:numId w:val="24"/>
+        </w:numPr>
+        <w:spacing w:before="100" w:beforeAutospacing="1" w:after="100" w:afterAutospacing="1" w:line="240" w:lineRule="auto"/>
+        <w:rPr>
+          <w:rFonts w:asciiTheme="majorHAnsi" w:eastAsia="Times New Roman" w:hAnsiTheme="majorHAnsi" w:cstheme="majorHAnsi"/>
+          <w:kern w:val="0"/>
+          <w:sz w:val="24"/>
+          <w:szCs w:val="24"/>
+          <w14:ligatures w14:val="none"/>
+        </w:rPr>
+      </w:pPr>
+      <m:oMath>
+        <m:sSub>
+          <m:sSubPr>
+            <m:ctrlPr>
+              <w:rPr>
+                <w:rFonts w:ascii="Cambria Math" w:eastAsia="Times New Roman" w:hAnsi="Cambria Math" w:cstheme="majorHAnsi"/>
+                <w:i/>
+                <w:kern w:val="0"/>
+                <w:sz w:val="24"/>
+                <w:szCs w:val="24"/>
+                <w14:ligatures w14:val="none"/>
+              </w:rPr>
+            </m:ctrlPr>
+          </m:sSubPr>
+          <m:e>
+            <m:r>
+              <w:rPr>
+                <w:rFonts w:ascii="Cambria Math" w:eastAsia="Times New Roman" w:hAnsi="Cambria Math" w:cstheme="majorHAnsi"/>
+                <w:kern w:val="0"/>
+                <w:sz w:val="24"/>
+                <w:szCs w:val="24"/>
+                <w14:ligatures w14:val="none"/>
+              </w:rPr>
+              <m:t>x</m:t>
+            </m:r>
+          </m:e>
+          <m:sub>
+            <m:r>
+              <w:rPr>
+                <w:rFonts w:ascii="Cambria Math" w:eastAsia="Times New Roman" w:hAnsi="Cambria Math" w:cstheme="majorHAnsi"/>
+                <w:kern w:val="0"/>
+                <w:sz w:val="24"/>
+                <w:szCs w:val="24"/>
+                <w14:ligatures w14:val="none"/>
+              </w:rPr>
+              <m:t>i</m:t>
+            </m:r>
+          </m:sub>
+        </m:sSub>
+      </m:oMath>
+      <w:r>
+        <w:rPr>
+          <w:rFonts w:asciiTheme="majorHAnsi" w:eastAsia="Times New Roman" w:hAnsiTheme="majorHAnsi" w:cstheme="majorHAnsi"/>
+          <w:kern w:val="0"/>
+          <w:sz w:val="24"/>
+          <w:szCs w:val="24"/>
+          <w14:ligatures w14:val="none"/>
+        </w:rPr>
+        <w:t xml:space="preserve"> are the covariates</w:t>
+      </w:r>
+    </w:p>
+    <w:p>
+      <w:pPr>
+        <w:spacing w:before="100" w:beforeAutospacing="1" w:after="100" w:afterAutospacing="1" w:line="240" w:lineRule="auto"/>
+        <w:rPr>
+          <w:rFonts w:asciiTheme="majorHAnsi" w:eastAsia="Times New Roman" w:hAnsiTheme="majorHAnsi" w:cstheme="majorHAnsi"/>
+          <w:kern w:val="0"/>
+          <w:sz w:val="24"/>
+          <w:szCs w:val="24"/>
+          <w14:ligatures w14:val="none"/>
+        </w:rPr>
+      </w:pPr>
+    </w:p>
+    <w:p>
+      <w:pPr>
+        <w:spacing w:before="100" w:beforeAutospacing="1" w:after="100" w:afterAutospacing="1" w:line="240" w:lineRule="auto"/>
+        <w:rPr>
+          <w:rFonts w:asciiTheme="majorHAnsi" w:eastAsia="Times New Roman" w:hAnsiTheme="majorHAnsi" w:cstheme="majorHAnsi"/>
+          <w:b/>
+          <w:bCs/>
+          <w:kern w:val="0"/>
+          <w:sz w:val="32"/>
+          <w:szCs w:val="32"/>
+          <w14:ligatures w14:val="none"/>
+        </w:rPr>
+      </w:pPr>
+      <w:r>
+        <w:rPr>
+          <w:rFonts w:asciiTheme="majorHAnsi" w:eastAsia="Times New Roman" w:hAnsiTheme="majorHAnsi" w:cstheme="majorHAnsi"/>
+          <w:b/>
+          <w:bCs/>
+          <w:kern w:val="0"/>
+          <w:sz w:val="32"/>
+          <w:szCs w:val="32"/>
+          <w14:ligatures w14:val="none"/>
+        </w:rPr>
+        <w:t>3.1</w:t>
+      </w:r>
+      <w:r>
+        <w:rPr>
+          <w:rFonts w:asciiTheme="majorHAnsi" w:eastAsia="Times New Roman" w:hAnsiTheme="majorHAnsi" w:cstheme="majorHAnsi"/>
+          <w:b/>
+          <w:bCs/>
+          <w:kern w:val="0"/>
+          <w:sz w:val="32"/>
+          <w:szCs w:val="32"/>
+          <w14:ligatures w14:val="none"/>
+        </w:rPr>
+        <w:t>4</w:t>
+      </w:r>
+      <w:r>
+        <w:rPr>
+          <w:rFonts w:asciiTheme="majorHAnsi" w:eastAsia="Times New Roman" w:hAnsiTheme="majorHAnsi" w:cstheme="majorHAnsi"/>
+          <w:b/>
+          <w:bCs/>
+          <w:kern w:val="0"/>
+          <w:sz w:val="32"/>
+          <w:szCs w:val="32"/>
+          <w14:ligatures w14:val="none"/>
+        </w:rPr>
+        <w:t xml:space="preserve"> </w:t>
+      </w:r>
+      <w:r>
+        <w:rPr>
+          <w:rFonts w:asciiTheme="majorHAnsi" w:eastAsia="Times New Roman" w:hAnsiTheme="majorHAnsi" w:cstheme="majorHAnsi"/>
+          <w:b/>
+          <w:bCs/>
+          <w:kern w:val="0"/>
+          <w:sz w:val="32"/>
+          <w:szCs w:val="32"/>
+          <w14:ligatures w14:val="none"/>
+        </w:rPr>
         <w:t>Akaike Information Criterion (AIC)</w:t>
       </w:r>
     </w:p>
@@ -10035,7 +10941,6 @@
           <w:szCs w:val="32"/>
           <w14:ligatures w14:val="none"/>
         </w:rPr>
-        <w:lastRenderedPageBreak/>
         <w:t>3.</w:t>
       </w:r>
       <w:r>
@@ -10048,7 +10953,19 @@
           <w:szCs w:val="32"/>
           <w14:ligatures w14:val="none"/>
         </w:rPr>
-        <w:t>14</w:t>
+        <w:t>1</w:t>
+      </w:r>
+      <w:r>
+        <w:rPr>
+          <w:rFonts w:asciiTheme="majorHAnsi" w:eastAsia="Times New Roman" w:hAnsiTheme="majorHAnsi" w:cstheme="majorHAnsi"/>
+          <w:b/>
+          <w:bCs/>
+          <w:kern w:val="0"/>
+          <w:sz w:val="32"/>
+          <w:szCs w:val="32"/>
+          <w14:ligatures w14:val="none"/>
+        </w:rPr>
+        <w:t>5</w:t>
       </w:r>
       <w:r>
         <w:rPr>
@@ -10311,7 +11228,7 @@
         <v:path o:extrusionok="f" gradientshapeok="t" o:connecttype="rect"/>
         <o:lock v:ext="edit" aspectratio="t"/>
       </v:shapetype>
-      <v:shape id="_x0000_i1479" type="#_x0000_t75" style="width:14.95pt;height:14.95pt;visibility:visible;mso-wrap-style:square" o:bullet="t">
+      <v:shape id="_x0000_i1085" type="#_x0000_t75" style="width:14.9pt;height:14.9pt;visibility:visible;mso-wrap-style:square" o:bullet="t">
         <v:imagedata r:id="rId1" o:title=""/>
       </v:shape>
     </w:pict>
@@ -11845,6 +12762,119 @@
     </w:lvl>
   </w:abstractNum>
   <w:abstractNum w:abstractNumId="12" w15:restartNumberingAfterBreak="0">
+    <w:nsid w:val="43123E4E"/>
+    <w:multiLevelType w:val="hybridMultilevel"/>
+    <w:tmpl w:val="ECE240DC"/>
+    <w:lvl w:ilvl="0" w:tplc="04090001">
+      <w:start w:val="1"/>
+      <w:numFmt w:val="bullet"/>
+      <w:lvlText w:val=""/>
+      <w:lvlJc w:val="left"/>
+      <w:pPr>
+        <w:ind w:left="720" w:hanging="360"/>
+      </w:pPr>
+      <w:rPr>
+        <w:rFonts w:ascii="Symbol" w:hAnsi="Symbol" w:hint="default"/>
+      </w:rPr>
+    </w:lvl>
+    <w:lvl w:ilvl="1" w:tplc="04090003" w:tentative="1">
+      <w:start w:val="1"/>
+      <w:numFmt w:val="bullet"/>
+      <w:lvlText w:val="o"/>
+      <w:lvlJc w:val="left"/>
+      <w:pPr>
+        <w:ind w:left="1440" w:hanging="360"/>
+      </w:pPr>
+      <w:rPr>
+        <w:rFonts w:ascii="Courier New" w:hAnsi="Courier New" w:cs="Courier New" w:hint="default"/>
+      </w:rPr>
+    </w:lvl>
+    <w:lvl w:ilvl="2" w:tplc="04090005" w:tentative="1">
+      <w:start w:val="1"/>
+      <w:numFmt w:val="bullet"/>
+      <w:lvlText w:val=""/>
+      <w:lvlJc w:val="left"/>
+      <w:pPr>
+        <w:ind w:left="2160" w:hanging="360"/>
+      </w:pPr>
+      <w:rPr>
+        <w:rFonts w:ascii="Wingdings" w:hAnsi="Wingdings" w:hint="default"/>
+      </w:rPr>
+    </w:lvl>
+    <w:lvl w:ilvl="3" w:tplc="04090001" w:tentative="1">
+      <w:start w:val="1"/>
+      <w:numFmt w:val="bullet"/>
+      <w:lvlText w:val=""/>
+      <w:lvlJc w:val="left"/>
+      <w:pPr>
+        <w:ind w:left="2880" w:hanging="360"/>
+      </w:pPr>
+      <w:rPr>
+        <w:rFonts w:ascii="Symbol" w:hAnsi="Symbol" w:hint="default"/>
+      </w:rPr>
+    </w:lvl>
+    <w:lvl w:ilvl="4" w:tplc="04090003" w:tentative="1">
+      <w:start w:val="1"/>
+      <w:numFmt w:val="bullet"/>
+      <w:lvlText w:val="o"/>
+      <w:lvlJc w:val="left"/>
+      <w:pPr>
+        <w:ind w:left="3600" w:hanging="360"/>
+      </w:pPr>
+      <w:rPr>
+        <w:rFonts w:ascii="Courier New" w:hAnsi="Courier New" w:cs="Courier New" w:hint="default"/>
+      </w:rPr>
+    </w:lvl>
+    <w:lvl w:ilvl="5" w:tplc="04090005" w:tentative="1">
+      <w:start w:val="1"/>
+      <w:numFmt w:val="bullet"/>
+      <w:lvlText w:val=""/>
+      <w:lvlJc w:val="left"/>
+      <w:pPr>
+        <w:ind w:left="4320" w:hanging="360"/>
+      </w:pPr>
+      <w:rPr>
+        <w:rFonts w:ascii="Wingdings" w:hAnsi="Wingdings" w:hint="default"/>
+      </w:rPr>
+    </w:lvl>
+    <w:lvl w:ilvl="6" w:tplc="04090001" w:tentative="1">
+      <w:start w:val="1"/>
+      <w:numFmt w:val="bullet"/>
+      <w:lvlText w:val=""/>
+      <w:lvlJc w:val="left"/>
+      <w:pPr>
+        <w:ind w:left="5040" w:hanging="360"/>
+      </w:pPr>
+      <w:rPr>
+        <w:rFonts w:ascii="Symbol" w:hAnsi="Symbol" w:hint="default"/>
+      </w:rPr>
+    </w:lvl>
+    <w:lvl w:ilvl="7" w:tplc="04090003" w:tentative="1">
+      <w:start w:val="1"/>
+      <w:numFmt w:val="bullet"/>
+      <w:lvlText w:val="o"/>
+      <w:lvlJc w:val="left"/>
+      <w:pPr>
+        <w:ind w:left="5760" w:hanging="360"/>
+      </w:pPr>
+      <w:rPr>
+        <w:rFonts w:ascii="Courier New" w:hAnsi="Courier New" w:cs="Courier New" w:hint="default"/>
+      </w:rPr>
+    </w:lvl>
+    <w:lvl w:ilvl="8" w:tplc="04090005" w:tentative="1">
+      <w:start w:val="1"/>
+      <w:numFmt w:val="bullet"/>
+      <w:lvlText w:val=""/>
+      <w:lvlJc w:val="left"/>
+      <w:pPr>
+        <w:ind w:left="6480" w:hanging="360"/>
+      </w:pPr>
+      <w:rPr>
+        <w:rFonts w:ascii="Wingdings" w:hAnsi="Wingdings" w:hint="default"/>
+      </w:rPr>
+    </w:lvl>
+  </w:abstractNum>
+  <w:abstractNum w:abstractNumId="13" w15:restartNumberingAfterBreak="0">
     <w:nsid w:val="47E25A71"/>
     <w:multiLevelType w:val="hybridMultilevel"/>
     <w:tmpl w:val="F530E6E0"/>
@@ -11957,7 +12987,7 @@
       </w:rPr>
     </w:lvl>
   </w:abstractNum>
-  <w:abstractNum w:abstractNumId="13" w15:restartNumberingAfterBreak="0">
+  <w:abstractNum w:abstractNumId="14" w15:restartNumberingAfterBreak="0">
     <w:nsid w:val="498F24EB"/>
     <w:multiLevelType w:val="multilevel"/>
     <w:tmpl w:val="0CFC8F98"/>
@@ -12070,7 +13100,7 @@
       </w:pPr>
     </w:lvl>
   </w:abstractNum>
-  <w:abstractNum w:abstractNumId="14" w15:restartNumberingAfterBreak="0">
+  <w:abstractNum w:abstractNumId="15" w15:restartNumberingAfterBreak="0">
     <w:nsid w:val="4F122B7F"/>
     <w:multiLevelType w:val="hybridMultilevel"/>
     <w:tmpl w:val="5E2C5830"/>
@@ -12183,7 +13213,7 @@
       </w:rPr>
     </w:lvl>
   </w:abstractNum>
-  <w:abstractNum w:abstractNumId="15" w15:restartNumberingAfterBreak="0">
+  <w:abstractNum w:abstractNumId="16" w15:restartNumberingAfterBreak="0">
     <w:nsid w:val="52887F51"/>
     <w:multiLevelType w:val="hybridMultilevel"/>
     <w:tmpl w:val="48E8400C"/>
@@ -12296,7 +13326,7 @@
       </w:rPr>
     </w:lvl>
   </w:abstractNum>
-  <w:abstractNum w:abstractNumId="16" w15:restartNumberingAfterBreak="0">
+  <w:abstractNum w:abstractNumId="17" w15:restartNumberingAfterBreak="0">
     <w:nsid w:val="54063BB5"/>
     <w:multiLevelType w:val="multilevel"/>
     <w:tmpl w:val="970639B0"/>
@@ -12418,7 +13448,7 @@
       </w:rPr>
     </w:lvl>
   </w:abstractNum>
-  <w:abstractNum w:abstractNumId="17" w15:restartNumberingAfterBreak="0">
+  <w:abstractNum w:abstractNumId="18" w15:restartNumberingAfterBreak="0">
     <w:nsid w:val="5686133B"/>
     <w:multiLevelType w:val="hybridMultilevel"/>
     <w:tmpl w:val="D444F58E"/>
@@ -12504,7 +13534,7 @@
       </w:pPr>
     </w:lvl>
   </w:abstractNum>
-  <w:abstractNum w:abstractNumId="18" w15:restartNumberingAfterBreak="0">
+  <w:abstractNum w:abstractNumId="19" w15:restartNumberingAfterBreak="0">
     <w:nsid w:val="5F4B053C"/>
     <w:multiLevelType w:val="multilevel"/>
     <w:tmpl w:val="126C0F40"/>
@@ -12653,7 +13683,7 @@
       </w:rPr>
     </w:lvl>
   </w:abstractNum>
-  <w:abstractNum w:abstractNumId="19" w15:restartNumberingAfterBreak="0">
+  <w:abstractNum w:abstractNumId="20" w15:restartNumberingAfterBreak="0">
     <w:nsid w:val="5F7D0EAF"/>
     <w:multiLevelType w:val="hybridMultilevel"/>
     <w:tmpl w:val="1D4EC06C"/>
@@ -12766,7 +13796,7 @@
       </w:rPr>
     </w:lvl>
   </w:abstractNum>
-  <w:abstractNum w:abstractNumId="20" w15:restartNumberingAfterBreak="0">
+  <w:abstractNum w:abstractNumId="21" w15:restartNumberingAfterBreak="0">
     <w:nsid w:val="6FA270FC"/>
     <w:multiLevelType w:val="multilevel"/>
     <w:tmpl w:val="779E5B7E"/>
@@ -12883,7 +13913,7 @@
       </w:pPr>
     </w:lvl>
   </w:abstractNum>
-  <w:abstractNum w:abstractNumId="21" w15:restartNumberingAfterBreak="0">
+  <w:abstractNum w:abstractNumId="22" w15:restartNumberingAfterBreak="0">
     <w:nsid w:val="74576C55"/>
     <w:multiLevelType w:val="multilevel"/>
     <w:tmpl w:val="AB6CBEEA"/>
@@ -12996,7 +14026,7 @@
       </w:rPr>
     </w:lvl>
   </w:abstractNum>
-  <w:abstractNum w:abstractNumId="22" w15:restartNumberingAfterBreak="0">
+  <w:abstractNum w:abstractNumId="23" w15:restartNumberingAfterBreak="0">
     <w:nsid w:val="75482F26"/>
     <w:multiLevelType w:val="multilevel"/>
     <w:tmpl w:val="E998F1B8"/>
@@ -13155,28 +14185,28 @@
     <w:abstractNumId w:val="4"/>
   </w:num>
   <w:num w:numId="4" w16cid:durableId="854615663">
-    <w:abstractNumId w:val="20"/>
+    <w:abstractNumId w:val="21"/>
   </w:num>
   <w:num w:numId="5" w16cid:durableId="695740183">
     <w:abstractNumId w:val="5"/>
   </w:num>
   <w:num w:numId="6" w16cid:durableId="1185561102">
-    <w:abstractNumId w:val="18"/>
+    <w:abstractNumId w:val="19"/>
   </w:num>
   <w:num w:numId="7" w16cid:durableId="1312370229">
-    <w:abstractNumId w:val="21"/>
+    <w:abstractNumId w:val="22"/>
   </w:num>
   <w:num w:numId="8" w16cid:durableId="1857301758">
-    <w:abstractNumId w:val="22"/>
+    <w:abstractNumId w:val="23"/>
   </w:num>
   <w:num w:numId="9" w16cid:durableId="748623302">
     <w:abstractNumId w:val="0"/>
   </w:num>
   <w:num w:numId="10" w16cid:durableId="815149747">
-    <w:abstractNumId w:val="12"/>
+    <w:abstractNumId w:val="13"/>
   </w:num>
   <w:num w:numId="11" w16cid:durableId="1290089246">
-    <w:abstractNumId w:val="15"/>
+    <w:abstractNumId w:val="16"/>
   </w:num>
   <w:num w:numId="12" w16cid:durableId="1355031601">
     <w:abstractNumId w:val="8"/>
@@ -13185,7 +14215,7 @@
     <w:abstractNumId w:val="7"/>
   </w:num>
   <w:num w:numId="14" w16cid:durableId="783310416">
-    <w:abstractNumId w:val="19"/>
+    <w:abstractNumId w:val="20"/>
   </w:num>
   <w:num w:numId="15" w16cid:durableId="1188063667">
     <w:abstractNumId w:val="11"/>
@@ -13200,19 +14230,22 @@
     <w:abstractNumId w:val="3"/>
   </w:num>
   <w:num w:numId="19" w16cid:durableId="1894385799">
+    <w:abstractNumId w:val="15"/>
+  </w:num>
+  <w:num w:numId="20" w16cid:durableId="1035155028">
+    <w:abstractNumId w:val="17"/>
+  </w:num>
+  <w:num w:numId="21" w16cid:durableId="841971765">
     <w:abstractNumId w:val="14"/>
   </w:num>
-  <w:num w:numId="20" w16cid:durableId="1035155028">
-    <w:abstractNumId w:val="16"/>
-  </w:num>
-  <w:num w:numId="21" w16cid:durableId="841971765">
-    <w:abstractNumId w:val="13"/>
-  </w:num>
   <w:num w:numId="22" w16cid:durableId="1031109418">
-    <w:abstractNumId w:val="17"/>
+    <w:abstractNumId w:val="18"/>
   </w:num>
   <w:num w:numId="23" w16cid:durableId="1759791088">
     <w:abstractNumId w:val="2"/>
+  </w:num>
+  <w:num w:numId="24" w16cid:durableId="285888688">
+    <w:abstractNumId w:val="12"/>
   </w:num>
 </w:numbering>
 </file>
@@ -13645,7 +14678,6 @@
   <w:style w:type="character" w:default="1" w:styleId="DefaultParagraphFont">
     <w:name w:val="Default Paragraph Font"/>
     <w:uiPriority w:val="1"/>
-    <w:semiHidden/>
     <w:unhideWhenUsed/>
   </w:style>
   <w:style w:type="table" w:default="1" w:styleId="TableNormal">

</xml_diff>